<commit_message>
Updated some version numbers. The links to URLs work, but clicking on a cross-reference does not work in this edition.
Former-commit-id: 7dcaeb46e2e007bb3926284b897a4a90aaf26ddf
</commit_message>
<xml_diff>
--- a/projects/ESDIS/HdfEos5AugToolUsersGuide.v2.4.docx
+++ b/projects/ESDIS/HdfEos5AugToolUsersGuide.v2.4.docx
@@ -6,8 +6,6 @@
       <w:pPr>
         <w:pStyle w:val="Title"/>
       </w:pPr>
-      <w:bookmarkStart w:id="0" w:name="_GoBack"/>
-      <w:bookmarkEnd w:id="0"/>
       <w:r>
         <w:t xml:space="preserve">The </w:t>
       </w:r>
@@ -245,6 +243,8 @@
         </w:rPr>
         <w:fldChar w:fldCharType="separate"/>
       </w:r>
+      <w:bookmarkStart w:id="0" w:name="_GoBack"/>
+      <w:bookmarkEnd w:id="0"/>
       <w:r>
         <w:t>1. How the Augmentation Process Works</w:t>
       </w:r>
@@ -255,7 +255,7 @@
         <w:fldChar w:fldCharType="begin"/>
       </w:r>
       <w:r>
-        <w:instrText xml:space="preserve"> PAGEREF _Toc374109958 \h </w:instrText>
+        <w:instrText xml:space="preserve"> PAGEREF _Toc374347811 \h </w:instrText>
       </w:r>
       <w:r>
         <w:fldChar w:fldCharType="separate"/>
@@ -284,7 +284,7 @@
         <w:fldChar w:fldCharType="begin"/>
       </w:r>
       <w:r>
-        <w:instrText xml:space="preserve"> PAGEREF _Toc374109959 \h </w:instrText>
+        <w:instrText xml:space="preserve"> PAGEREF _Toc374347812 \h </w:instrText>
       </w:r>
       <w:r>
         <w:fldChar w:fldCharType="separate"/>
@@ -313,7 +313,7 @@
         <w:fldChar w:fldCharType="begin"/>
       </w:r>
       <w:r>
-        <w:instrText xml:space="preserve"> PAGEREF _Toc374109960 \h </w:instrText>
+        <w:instrText xml:space="preserve"> PAGEREF _Toc374347813 \h </w:instrText>
       </w:r>
       <w:r>
         <w:fldChar w:fldCharType="separate"/>
@@ -342,7 +342,7 @@
         <w:fldChar w:fldCharType="begin"/>
       </w:r>
       <w:r>
-        <w:instrText xml:space="preserve"> PAGEREF _Toc374109961 \h </w:instrText>
+        <w:instrText xml:space="preserve"> PAGEREF _Toc374347814 \h </w:instrText>
       </w:r>
       <w:r>
         <w:fldChar w:fldCharType="separate"/>
@@ -371,7 +371,7 @@
         <w:fldChar w:fldCharType="begin"/>
       </w:r>
       <w:r>
-        <w:instrText xml:space="preserve"> PAGEREF _Toc374109962 \h </w:instrText>
+        <w:instrText xml:space="preserve"> PAGEREF _Toc374347815 \h </w:instrText>
       </w:r>
       <w:r>
         <w:fldChar w:fldCharType="separate"/>
@@ -400,7 +400,7 @@
         <w:fldChar w:fldCharType="begin"/>
       </w:r>
       <w:r>
-        <w:instrText xml:space="preserve"> PAGEREF _Toc374109963 \h </w:instrText>
+        <w:instrText xml:space="preserve"> PAGEREF _Toc374347816 \h </w:instrText>
       </w:r>
       <w:r>
         <w:fldChar w:fldCharType="separate"/>
@@ -429,7 +429,7 @@
         <w:fldChar w:fldCharType="begin"/>
       </w:r>
       <w:r>
-        <w:instrText xml:space="preserve"> PAGEREF _Toc374109964 \h </w:instrText>
+        <w:instrText xml:space="preserve"> PAGEREF _Toc374347817 \h </w:instrText>
       </w:r>
       <w:r>
         <w:fldChar w:fldCharType="separate"/>
@@ -458,7 +458,7 @@
         <w:fldChar w:fldCharType="begin"/>
       </w:r>
       <w:r>
-        <w:instrText xml:space="preserve"> PAGEREF _Toc374109965 \h </w:instrText>
+        <w:instrText xml:space="preserve"> PAGEREF _Toc374347818 \h </w:instrText>
       </w:r>
       <w:r>
         <w:fldChar w:fldCharType="separate"/>
@@ -500,7 +500,7 @@
         <w:rPr>
           <w:noProof/>
         </w:rPr>
-        <w:instrText xml:space="preserve"> PAGEREF _Toc374109966 \h </w:instrText>
+        <w:instrText xml:space="preserve"> PAGEREF _Toc374347819 \h </w:instrText>
       </w:r>
       <w:r>
         <w:rPr>
@@ -556,7 +556,7 @@
         <w:rPr>
           <w:noProof/>
         </w:rPr>
-        <w:instrText xml:space="preserve"> PAGEREF _Toc374109967 \h </w:instrText>
+        <w:instrText xml:space="preserve"> PAGEREF _Toc374347820 \h </w:instrText>
       </w:r>
       <w:r>
         <w:rPr>
@@ -612,7 +612,7 @@
         <w:rPr>
           <w:noProof/>
         </w:rPr>
-        <w:instrText xml:space="preserve"> PAGEREF _Toc374109968 \h </w:instrText>
+        <w:instrText xml:space="preserve"> PAGEREF _Toc374347821 \h </w:instrText>
       </w:r>
       <w:r>
         <w:rPr>
@@ -668,7 +668,7 @@
         <w:rPr>
           <w:noProof/>
         </w:rPr>
-        <w:instrText xml:space="preserve"> PAGEREF _Toc374109969 \h </w:instrText>
+        <w:instrText xml:space="preserve"> PAGEREF _Toc374347822 \h </w:instrText>
       </w:r>
       <w:r>
         <w:rPr>
@@ -724,7 +724,7 @@
         <w:rPr>
           <w:noProof/>
         </w:rPr>
-        <w:instrText xml:space="preserve"> PAGEREF _Toc374109970 \h </w:instrText>
+        <w:instrText xml:space="preserve"> PAGEREF _Toc374347823 \h </w:instrText>
       </w:r>
       <w:r>
         <w:rPr>
@@ -767,7 +767,7 @@
         <w:fldChar w:fldCharType="begin"/>
       </w:r>
       <w:r>
-        <w:instrText xml:space="preserve"> PAGEREF _Toc374109971 \h </w:instrText>
+        <w:instrText xml:space="preserve"> PAGEREF _Toc374347824 \h </w:instrText>
       </w:r>
       <w:r>
         <w:fldChar w:fldCharType="separate"/>
@@ -796,7 +796,7 @@
         <w:fldChar w:fldCharType="begin"/>
       </w:r>
       <w:r>
-        <w:instrText xml:space="preserve"> PAGEREF _Toc374109972 \h </w:instrText>
+        <w:instrText xml:space="preserve"> PAGEREF _Toc374347825 \h </w:instrText>
       </w:r>
       <w:r>
         <w:fldChar w:fldCharType="separate"/>
@@ -825,7 +825,7 @@
         <w:fldChar w:fldCharType="begin"/>
       </w:r>
       <w:r>
-        <w:instrText xml:space="preserve"> PAGEREF _Toc374109973 \h </w:instrText>
+        <w:instrText xml:space="preserve"> PAGEREF _Toc374347826 \h </w:instrText>
       </w:r>
       <w:r>
         <w:fldChar w:fldCharType="separate"/>
@@ -867,7 +867,7 @@
         <w:rPr>
           <w:noProof/>
         </w:rPr>
-        <w:instrText xml:space="preserve"> PAGEREF _Toc374109974 \h </w:instrText>
+        <w:instrText xml:space="preserve"> PAGEREF _Toc374347827 \h </w:instrText>
       </w:r>
       <w:r>
         <w:rPr>
@@ -923,7 +923,7 @@
         <w:rPr>
           <w:noProof/>
         </w:rPr>
-        <w:instrText xml:space="preserve"> PAGEREF _Toc374109975 \h </w:instrText>
+        <w:instrText xml:space="preserve"> PAGEREF _Toc374347828 \h </w:instrText>
       </w:r>
       <w:r>
         <w:rPr>
@@ -979,7 +979,7 @@
         <w:rPr>
           <w:noProof/>
         </w:rPr>
-        <w:instrText xml:space="preserve"> PAGEREF _Toc374109976 \h </w:instrText>
+        <w:instrText xml:space="preserve"> PAGEREF _Toc374347829 \h </w:instrText>
       </w:r>
       <w:r>
         <w:rPr>
@@ -1022,7 +1022,7 @@
         <w:fldChar w:fldCharType="begin"/>
       </w:r>
       <w:r>
-        <w:instrText xml:space="preserve"> PAGEREF _Toc374109977 \h </w:instrText>
+        <w:instrText xml:space="preserve"> PAGEREF _Toc374347830 \h </w:instrText>
       </w:r>
       <w:r>
         <w:fldChar w:fldCharType="separate"/>
@@ -1064,7 +1064,7 @@
         <w:rPr>
           <w:noProof/>
         </w:rPr>
-        <w:instrText xml:space="preserve"> PAGEREF _Toc374109978 \h </w:instrText>
+        <w:instrText xml:space="preserve"> PAGEREF _Toc374347831 \h </w:instrText>
       </w:r>
       <w:r>
         <w:rPr>
@@ -1120,7 +1120,7 @@
         <w:rPr>
           <w:noProof/>
         </w:rPr>
-        <w:instrText xml:space="preserve"> PAGEREF _Toc374109979 \h </w:instrText>
+        <w:instrText xml:space="preserve"> PAGEREF _Toc374347832 \h </w:instrText>
       </w:r>
       <w:r>
         <w:rPr>
@@ -1176,7 +1176,7 @@
         <w:rPr>
           <w:noProof/>
         </w:rPr>
-        <w:instrText xml:space="preserve"> PAGEREF _Toc374109980 \h </w:instrText>
+        <w:instrText xml:space="preserve"> PAGEREF _Toc374347833 \h </w:instrText>
       </w:r>
       <w:r>
         <w:rPr>
@@ -1219,7 +1219,7 @@
         <w:fldChar w:fldCharType="begin"/>
       </w:r>
       <w:r>
-        <w:instrText xml:space="preserve"> PAGEREF _Toc374109981 \h </w:instrText>
+        <w:instrText xml:space="preserve"> PAGEREF _Toc374347834 \h </w:instrText>
       </w:r>
       <w:r>
         <w:fldChar w:fldCharType="separate"/>
@@ -1261,7 +1261,7 @@
         <w:rPr>
           <w:noProof/>
         </w:rPr>
-        <w:instrText xml:space="preserve"> PAGEREF _Toc374109982 \h </w:instrText>
+        <w:instrText xml:space="preserve"> PAGEREF _Toc374347835 \h </w:instrText>
       </w:r>
       <w:r>
         <w:rPr>
@@ -1317,7 +1317,7 @@
         <w:rPr>
           <w:noProof/>
         </w:rPr>
-        <w:instrText xml:space="preserve"> PAGEREF _Toc374109983 \h </w:instrText>
+        <w:instrText xml:space="preserve"> PAGEREF _Toc374347836 \h </w:instrText>
       </w:r>
       <w:r>
         <w:rPr>
@@ -1373,7 +1373,7 @@
         <w:rPr>
           <w:noProof/>
         </w:rPr>
-        <w:instrText xml:space="preserve"> PAGEREF _Toc374109984 \h </w:instrText>
+        <w:instrText xml:space="preserve"> PAGEREF _Toc374347837 \h </w:instrText>
       </w:r>
       <w:r>
         <w:rPr>
@@ -1429,7 +1429,7 @@
         <w:rPr>
           <w:noProof/>
         </w:rPr>
-        <w:instrText xml:space="preserve"> PAGEREF _Toc374109985 \h </w:instrText>
+        <w:instrText xml:space="preserve"> PAGEREF _Toc374347838 \h </w:instrText>
       </w:r>
       <w:r>
         <w:rPr>
@@ -1472,7 +1472,7 @@
         <w:fldChar w:fldCharType="begin"/>
       </w:r>
       <w:r>
-        <w:instrText xml:space="preserve"> PAGEREF _Toc374109986 \h </w:instrText>
+        <w:instrText xml:space="preserve"> PAGEREF _Toc374347839 \h </w:instrText>
       </w:r>
       <w:r>
         <w:fldChar w:fldCharType="separate"/>
@@ -1514,7 +1514,7 @@
         <w:rPr>
           <w:noProof/>
         </w:rPr>
-        <w:instrText xml:space="preserve"> PAGEREF _Toc374109987 \h </w:instrText>
+        <w:instrText xml:space="preserve"> PAGEREF _Toc374347840 \h </w:instrText>
       </w:r>
       <w:r>
         <w:rPr>
@@ -1570,7 +1570,7 @@
         <w:rPr>
           <w:noProof/>
         </w:rPr>
-        <w:instrText xml:space="preserve"> PAGEREF _Toc374109988 \h </w:instrText>
+        <w:instrText xml:space="preserve"> PAGEREF _Toc374347841 \h </w:instrText>
       </w:r>
       <w:r>
         <w:rPr>
@@ -1626,7 +1626,7 @@
         <w:rPr>
           <w:noProof/>
         </w:rPr>
-        <w:instrText xml:space="preserve"> PAGEREF _Toc374109989 \h </w:instrText>
+        <w:instrText xml:space="preserve"> PAGEREF _Toc374347842 \h </w:instrText>
       </w:r>
       <w:r>
         <w:rPr>
@@ -1682,7 +1682,7 @@
         <w:rPr>
           <w:noProof/>
         </w:rPr>
-        <w:instrText xml:space="preserve"> PAGEREF _Toc374109990 \h </w:instrText>
+        <w:instrText xml:space="preserve"> PAGEREF _Toc374347843 \h </w:instrText>
       </w:r>
       <w:r>
         <w:rPr>
@@ -1725,7 +1725,7 @@
         <w:fldChar w:fldCharType="begin"/>
       </w:r>
       <w:r>
-        <w:instrText xml:space="preserve"> PAGEREF _Toc374109991 \h </w:instrText>
+        <w:instrText xml:space="preserve"> PAGEREF _Toc374347844 \h </w:instrText>
       </w:r>
       <w:r>
         <w:fldChar w:fldCharType="separate"/>
@@ -1767,7 +1767,7 @@
         <w:rPr>
           <w:noProof/>
         </w:rPr>
-        <w:instrText xml:space="preserve"> PAGEREF _Toc374109992 \h </w:instrText>
+        <w:instrText xml:space="preserve"> PAGEREF _Toc374347845 \h </w:instrText>
       </w:r>
       <w:r>
         <w:rPr>
@@ -1823,7 +1823,7 @@
         <w:rPr>
           <w:noProof/>
         </w:rPr>
-        <w:instrText xml:space="preserve"> PAGEREF _Toc374109993 \h </w:instrText>
+        <w:instrText xml:space="preserve"> PAGEREF _Toc374347846 \h </w:instrText>
       </w:r>
       <w:r>
         <w:rPr>
@@ -1879,7 +1879,7 @@
         <w:rPr>
           <w:noProof/>
         </w:rPr>
-        <w:instrText xml:space="preserve"> PAGEREF _Toc374109994 \h </w:instrText>
+        <w:instrText xml:space="preserve"> PAGEREF _Toc374347847 \h </w:instrText>
       </w:r>
       <w:r>
         <w:rPr>
@@ -1935,7 +1935,7 @@
         <w:rPr>
           <w:noProof/>
         </w:rPr>
-        <w:instrText xml:space="preserve"> PAGEREF _Toc374109995 \h </w:instrText>
+        <w:instrText xml:space="preserve"> PAGEREF _Toc374347848 \h </w:instrText>
       </w:r>
       <w:r>
         <w:rPr>
@@ -1991,7 +1991,7 @@
         <w:rPr>
           <w:noProof/>
         </w:rPr>
-        <w:instrText xml:space="preserve"> PAGEREF _Toc374109996 \h </w:instrText>
+        <w:instrText xml:space="preserve"> PAGEREF _Toc374347849 \h </w:instrText>
       </w:r>
       <w:r>
         <w:rPr>
@@ -2047,7 +2047,7 @@
         <w:rPr>
           <w:noProof/>
         </w:rPr>
-        <w:instrText xml:space="preserve"> PAGEREF _Toc374109997 \h </w:instrText>
+        <w:instrText xml:space="preserve"> PAGEREF _Toc374347850 \h </w:instrText>
       </w:r>
       <w:r>
         <w:rPr>
@@ -2090,7 +2090,7 @@
         <w:fldChar w:fldCharType="begin"/>
       </w:r>
       <w:r>
-        <w:instrText xml:space="preserve"> PAGEREF _Toc374109998 \h </w:instrText>
+        <w:instrText xml:space="preserve"> PAGEREF _Toc374347851 \h </w:instrText>
       </w:r>
       <w:r>
         <w:fldChar w:fldCharType="separate"/>
@@ -2132,7 +2132,7 @@
         <w:rPr>
           <w:noProof/>
         </w:rPr>
-        <w:instrText xml:space="preserve"> PAGEREF _Toc374109999 \h </w:instrText>
+        <w:instrText xml:space="preserve"> PAGEREF _Toc374347852 \h </w:instrText>
       </w:r>
       <w:r>
         <w:rPr>
@@ -2188,7 +2188,7 @@
         <w:rPr>
           <w:noProof/>
         </w:rPr>
-        <w:instrText xml:space="preserve"> PAGEREF _Toc374110000 \h </w:instrText>
+        <w:instrText xml:space="preserve"> PAGEREF _Toc374347853 \h </w:instrText>
       </w:r>
       <w:r>
         <w:rPr>
@@ -2231,7 +2231,7 @@
         <w:fldChar w:fldCharType="begin"/>
       </w:r>
       <w:r>
-        <w:instrText xml:space="preserve"> PAGEREF _Toc374110001 \h </w:instrText>
+        <w:instrText xml:space="preserve"> PAGEREF _Toc374347854 \h </w:instrText>
       </w:r>
       <w:r>
         <w:fldChar w:fldCharType="separate"/>
@@ -2261,7 +2261,7 @@
         <w:fldChar w:fldCharType="begin"/>
       </w:r>
       <w:r>
-        <w:instrText xml:space="preserve"> PAGEREF _Toc374110002 \h </w:instrText>
+        <w:instrText xml:space="preserve"> PAGEREF _Toc374347855 \h </w:instrText>
       </w:r>
       <w:r>
         <w:fldChar w:fldCharType="separate"/>
@@ -2303,7 +2303,7 @@
         <w:rPr>
           <w:noProof/>
         </w:rPr>
-        <w:instrText xml:space="preserve"> PAGEREF _Toc374110003 \h </w:instrText>
+        <w:instrText xml:space="preserve"> PAGEREF _Toc374347856 \h </w:instrText>
       </w:r>
       <w:r>
         <w:rPr>
@@ -2359,7 +2359,7 @@
         <w:rPr>
           <w:noProof/>
         </w:rPr>
-        <w:instrText xml:space="preserve"> PAGEREF _Toc374110004 \h </w:instrText>
+        <w:instrText xml:space="preserve"> PAGEREF _Toc374347857 \h </w:instrText>
       </w:r>
       <w:r>
         <w:rPr>
@@ -2415,7 +2415,7 @@
         <w:rPr>
           <w:noProof/>
         </w:rPr>
-        <w:instrText xml:space="preserve"> PAGEREF _Toc374110005 \h </w:instrText>
+        <w:instrText xml:space="preserve"> PAGEREF _Toc374347858 \h </w:instrText>
       </w:r>
       <w:r>
         <w:rPr>
@@ -2471,7 +2471,7 @@
         <w:rPr>
           <w:noProof/>
         </w:rPr>
-        <w:instrText xml:space="preserve"> PAGEREF _Toc374110006 \h </w:instrText>
+        <w:instrText xml:space="preserve"> PAGEREF _Toc374347859 \h </w:instrText>
       </w:r>
       <w:r>
         <w:rPr>
@@ -2527,7 +2527,7 @@
         <w:rPr>
           <w:noProof/>
         </w:rPr>
-        <w:instrText xml:space="preserve"> PAGEREF _Toc374110007 \h </w:instrText>
+        <w:instrText xml:space="preserve"> PAGEREF _Toc374347860 \h </w:instrText>
       </w:r>
       <w:r>
         <w:rPr>
@@ -2583,7 +2583,7 @@
         <w:rPr>
           <w:noProof/>
         </w:rPr>
-        <w:instrText xml:space="preserve"> PAGEREF _Toc374110008 \h </w:instrText>
+        <w:instrText xml:space="preserve"> PAGEREF _Toc374347861 \h </w:instrText>
       </w:r>
       <w:r>
         <w:rPr>
@@ -2639,7 +2639,7 @@
         <w:rPr>
           <w:noProof/>
         </w:rPr>
-        <w:instrText xml:space="preserve"> PAGEREF _Toc374110009 \h </w:instrText>
+        <w:instrText xml:space="preserve"> PAGEREF _Toc374347862 \h </w:instrText>
       </w:r>
       <w:r>
         <w:rPr>
@@ -2682,7 +2682,7 @@
         <w:fldChar w:fldCharType="begin"/>
       </w:r>
       <w:r>
-        <w:instrText xml:space="preserve"> PAGEREF _Toc374110010 \h </w:instrText>
+        <w:instrText xml:space="preserve"> PAGEREF _Toc374347863 \h </w:instrText>
       </w:r>
       <w:r>
         <w:fldChar w:fldCharType="separate"/>
@@ -2711,7 +2711,7 @@
         <w:fldChar w:fldCharType="begin"/>
       </w:r>
       <w:r>
-        <w:instrText xml:space="preserve"> PAGEREF _Toc374110011 \h </w:instrText>
+        <w:instrText xml:space="preserve"> PAGEREF _Toc374347864 \h </w:instrText>
       </w:r>
       <w:r>
         <w:fldChar w:fldCharType="separate"/>
@@ -2753,7 +2753,7 @@
         <w:rPr>
           <w:noProof/>
         </w:rPr>
-        <w:instrText xml:space="preserve"> PAGEREF _Toc374110012 \h </w:instrText>
+        <w:instrText xml:space="preserve"> PAGEREF _Toc374347865 \h </w:instrText>
       </w:r>
       <w:r>
         <w:rPr>
@@ -2809,7 +2809,7 @@
         <w:rPr>
           <w:noProof/>
         </w:rPr>
-        <w:instrText xml:space="preserve"> PAGEREF _Toc374110013 \h </w:instrText>
+        <w:instrText xml:space="preserve"> PAGEREF _Toc374347866 \h </w:instrText>
       </w:r>
       <w:r>
         <w:rPr>
@@ -2865,7 +2865,7 @@
         <w:rPr>
           <w:noProof/>
         </w:rPr>
-        <w:instrText xml:space="preserve"> PAGEREF _Toc374110014 \h </w:instrText>
+        <w:instrText xml:space="preserve"> PAGEREF _Toc374347867 \h </w:instrText>
       </w:r>
       <w:r>
         <w:rPr>
@@ -2908,7 +2908,7 @@
         <w:fldChar w:fldCharType="begin"/>
       </w:r>
       <w:r>
-        <w:instrText xml:space="preserve"> PAGEREF _Toc374110015 \h </w:instrText>
+        <w:instrText xml:space="preserve"> PAGEREF _Toc374347868 \h </w:instrText>
       </w:r>
       <w:r>
         <w:fldChar w:fldCharType="separate"/>
@@ -2978,7 +2978,7 @@
       <w:pPr>
         <w:pStyle w:val="Heading1"/>
       </w:pPr>
-      <w:bookmarkStart w:id="1" w:name="_Toc374109958"/>
+      <w:bookmarkStart w:id="1" w:name="_Toc374347811"/>
       <w:r>
         <w:lastRenderedPageBreak/>
         <w:t>How the Augmentation Process Works</w:t>
@@ -2999,7 +2999,25 @@
     <w:p/>
     <w:p>
       <w:r>
-        <w:t xml:space="preserve">As of June 2012, the latest version of the netCDF-4 is 4.2. Applications built with this version of the netCDF-4 library </w:t>
+        <w:t xml:space="preserve">As of </w:t>
+      </w:r>
+      <w:r>
+        <w:t>December</w:t>
+      </w:r>
+      <w:r>
+        <w:t xml:space="preserve"> 201</w:t>
+      </w:r>
+      <w:r>
+        <w:t>3</w:t>
+      </w:r>
+      <w:r>
+        <w:t>, the latest version of the netCDF-4 is 4.</w:t>
+      </w:r>
+      <w:r>
+        <w:t>3</w:t>
+      </w:r>
+      <w:r>
+        <w:t xml:space="preserve">. Applications built with this version of the netCDF-4 library </w:t>
       </w:r>
       <w:r>
         <w:t>can access augmented files.</w:t>
@@ -3042,7 +3060,7 @@
       <w:pPr>
         <w:pStyle w:val="Heading2"/>
       </w:pPr>
-      <w:bookmarkStart w:id="2" w:name="_Toc374109959"/>
+      <w:bookmarkStart w:id="2" w:name="_Toc374347812"/>
       <w:r>
         <w:t>Background</w:t>
       </w:r>
@@ -3791,7 +3809,7 @@
       <w:pPr>
         <w:pStyle w:val="Heading2"/>
       </w:pPr>
-      <w:bookmarkStart w:id="3" w:name="_Toc374109960"/>
+      <w:bookmarkStart w:id="3" w:name="_Toc374347813"/>
       <w:r>
         <w:t>The Issue</w:t>
       </w:r>
@@ -3841,7 +3859,7 @@
       <w:pPr>
         <w:pStyle w:val="Heading2"/>
       </w:pPr>
-      <w:bookmarkStart w:id="4" w:name="_Toc374109961"/>
+      <w:bookmarkStart w:id="4" w:name="_Toc374347814"/>
       <w:r>
         <w:t>Augment</w:t>
       </w:r>
@@ -4439,7 +4457,7 @@
       <w:pPr>
         <w:pStyle w:val="Heading1"/>
       </w:pPr>
-      <w:bookmarkStart w:id="6" w:name="_Toc374109962"/>
+      <w:bookmarkStart w:id="6" w:name="_Toc374347815"/>
       <w:r>
         <w:lastRenderedPageBreak/>
         <w:t>Installation</w:t>
@@ -4507,7 +4525,7 @@
       <w:pPr>
         <w:pStyle w:val="Heading2"/>
       </w:pPr>
-      <w:bookmarkStart w:id="7" w:name="_Toc374109963"/>
+      <w:bookmarkStart w:id="7" w:name="_Toc374347816"/>
       <w:r>
         <w:t>D</w:t>
       </w:r>
@@ -5006,7 +5024,7 @@
       <w:pPr>
         <w:pStyle w:val="Heading2"/>
       </w:pPr>
-      <w:bookmarkStart w:id="9" w:name="_Toc374109964"/>
+      <w:bookmarkStart w:id="9" w:name="_Toc374347817"/>
       <w:r>
         <w:t xml:space="preserve">Required and Optional </w:t>
       </w:r>
@@ -5046,7 +5064,13 @@
         <w:t xml:space="preserve"> C</w:t>
       </w:r>
       <w:r>
-        <w:t xml:space="preserve"> Library (1.12 or higher)</w:t>
+        <w:t xml:space="preserve"> Library (1.1</w:t>
+      </w:r>
+      <w:r>
+        <w:t>4</w:t>
+      </w:r>
+      <w:r>
+        <w:t xml:space="preserve"> or higher)</w:t>
       </w:r>
     </w:p>
     <w:p>
@@ -5110,7 +5134,10 @@
         <w:t>1.</w:t>
       </w:r>
       <w:r>
-        <w:t>8.7</w:t>
+        <w:t>8.</w:t>
+      </w:r>
+      <w:r>
+        <w:t>11</w:t>
       </w:r>
       <w:r>
         <w:t xml:space="preserve"> or higher)</w:t>
@@ -5272,7 +5299,7 @@
       <w:pPr>
         <w:pStyle w:val="Heading2"/>
       </w:pPr>
-      <w:bookmarkStart w:id="10" w:name="_Toc374109965"/>
+      <w:bookmarkStart w:id="10" w:name="_Toc374347818"/>
       <w:r>
         <w:t>Config</w:t>
       </w:r>
@@ -5324,7 +5351,7 @@
       <w:pPr>
         <w:pStyle w:val="Heading3"/>
       </w:pPr>
-      <w:bookmarkStart w:id="13" w:name="_Toc374109966"/>
+      <w:bookmarkStart w:id="13" w:name="_Toc374347819"/>
       <w:r>
         <w:t xml:space="preserve">Configure </w:t>
       </w:r>
@@ -5504,7 +5531,7 @@
       <w:pPr>
         <w:pStyle w:val="Heading3"/>
       </w:pPr>
-      <w:bookmarkStart w:id="14" w:name="_Toc374109967"/>
+      <w:bookmarkStart w:id="14" w:name="_Toc374347820"/>
       <w:r>
         <w:t xml:space="preserve">Configure </w:t>
       </w:r>
@@ -5685,7 +5712,7 @@
       <w:pPr>
         <w:pStyle w:val="Heading3"/>
       </w:pPr>
-      <w:bookmarkStart w:id="15" w:name="_Toc374109968"/>
+      <w:bookmarkStart w:id="15" w:name="_Toc374347821"/>
       <w:r>
         <w:t>Make and Install</w:t>
       </w:r>
@@ -5825,7 +5852,7 @@
       <w:pPr>
         <w:pStyle w:val="Heading3"/>
       </w:pPr>
-      <w:bookmarkStart w:id="16" w:name="_Toc374109969"/>
+      <w:bookmarkStart w:id="16" w:name="_Toc374347822"/>
       <w:r>
         <w:t>Build</w:t>
       </w:r>
@@ -6031,7 +6058,7 @@
       <w:pPr>
         <w:pStyle w:val="Heading3"/>
       </w:pPr>
-      <w:bookmarkStart w:id="17" w:name="_Toc374109970"/>
+      <w:bookmarkStart w:id="17" w:name="_Toc374347823"/>
       <w:r>
         <w:t>Build</w:t>
       </w:r>
@@ -6172,7 +6199,7 @@
       <w:pPr>
         <w:pStyle w:val="Heading1"/>
       </w:pPr>
-      <w:bookmarkStart w:id="18" w:name="_Toc374109971"/>
+      <w:bookmarkStart w:id="18" w:name="_Toc374347824"/>
       <w:r>
         <w:lastRenderedPageBreak/>
         <w:t xml:space="preserve">Using the </w:t>
@@ -6410,7 +6437,7 @@
       <w:pPr>
         <w:pStyle w:val="Heading2"/>
       </w:pPr>
-      <w:bookmarkStart w:id="20" w:name="_Toc374109972"/>
+      <w:bookmarkStart w:id="20" w:name="_Toc374347825"/>
       <w:r>
         <w:lastRenderedPageBreak/>
         <w:t>Command-line Syn</w:t>
@@ -6828,7 +6855,7 @@
       <w:pPr>
         <w:pStyle w:val="Heading2"/>
       </w:pPr>
-      <w:bookmarkStart w:id="22" w:name="_Toc374109973"/>
+      <w:bookmarkStart w:id="22" w:name="_Toc374347826"/>
       <w:r>
         <w:lastRenderedPageBreak/>
         <w:t xml:space="preserve">Command-line </w:t>
@@ -6961,7 +6988,7 @@
               <w:fldChar w:fldCharType="begin"/>
             </w:r>
             <w:r>
-              <w:instrText xml:space="preserve"> PAGEREF  DefaultCommandLineOption \# "0" \* Arabic  \* MERGEFORMAT </w:instrText>
+              <w:instrText xml:space="preserve"> PAGEREF DefaultCommandLineOption \h </w:instrText>
             </w:r>
             <w:r>
               <w:fldChar w:fldCharType="separate"/>
@@ -6970,7 +6997,13 @@
               <w:rPr>
                 <w:noProof/>
               </w:rPr>
-              <w:t>16</w:t>
+              <w:t>1</w:t>
+            </w:r>
+            <w:r>
+              <w:rPr>
+                <w:noProof/>
+              </w:rPr>
+              <w:t>6</w:t>
             </w:r>
             <w:r>
               <w:fldChar w:fldCharType="end"/>
@@ -7091,7 +7124,7 @@
       <w:pPr>
         <w:pStyle w:val="Heading3"/>
       </w:pPr>
-      <w:bookmarkStart w:id="24" w:name="_Toc374109974"/>
+      <w:bookmarkStart w:id="24" w:name="_Toc374347827"/>
       <w:r>
         <w:lastRenderedPageBreak/>
         <w:t xml:space="preserve">The </w:t>
@@ -7252,7 +7285,7 @@
       <w:pPr>
         <w:pStyle w:val="Heading3"/>
       </w:pPr>
-      <w:bookmarkStart w:id="26" w:name="_Toc374109975"/>
+      <w:bookmarkStart w:id="26" w:name="_Toc374347828"/>
       <w:r>
         <w:lastRenderedPageBreak/>
         <w:t xml:space="preserve">The </w:t>
@@ -7506,7 +7539,7 @@
       <w:pPr>
         <w:pStyle w:val="Heading3"/>
       </w:pPr>
-      <w:bookmarkStart w:id="28" w:name="_Toc374109976"/>
+      <w:bookmarkStart w:id="28" w:name="_Toc374347829"/>
       <w:r>
         <w:lastRenderedPageBreak/>
         <w:t>Ind</w:t>
@@ -7647,7 +7680,7 @@
       <w:pPr>
         <w:pStyle w:val="Heading2"/>
       </w:pPr>
-      <w:bookmarkStart w:id="31" w:name="_Toc374109977"/>
+      <w:bookmarkStart w:id="31" w:name="_Toc374347830"/>
       <w:r>
         <w:lastRenderedPageBreak/>
         <w:t>Mapp</w:t>
@@ -7767,7 +7800,7 @@
       <w:pPr>
         <w:pStyle w:val="Heading3"/>
       </w:pPr>
-      <w:bookmarkStart w:id="34" w:name="_Toc374109978"/>
+      <w:bookmarkStart w:id="34" w:name="_Toc374347831"/>
       <w:r>
         <w:t>Name Rows</w:t>
       </w:r>
@@ -7959,7 +7992,7 @@
       <w:pPr>
         <w:pStyle w:val="Heading3"/>
       </w:pPr>
-      <w:bookmarkStart w:id="35" w:name="_Toc374109979"/>
+      <w:bookmarkStart w:id="35" w:name="_Toc374347832"/>
       <w:r>
         <w:lastRenderedPageBreak/>
         <w:t>Data Rows</w:t>
@@ -8194,7 +8227,7 @@
       <w:pPr>
         <w:pStyle w:val="Heading3"/>
       </w:pPr>
-      <w:bookmarkStart w:id="36" w:name="_Toc374109980"/>
+      <w:bookmarkStart w:id="36" w:name="_Toc374347833"/>
       <w:r>
         <w:t>Notes</w:t>
       </w:r>
@@ -8257,7 +8290,7 @@
       <w:pPr>
         <w:pStyle w:val="Heading2"/>
       </w:pPr>
-      <w:bookmarkStart w:id="37" w:name="_Toc374109981"/>
+      <w:bookmarkStart w:id="37" w:name="_Toc374347834"/>
       <w:r>
         <w:t>Working wi</w:t>
       </w:r>
@@ -8326,8 +8359,8 @@
       <w:pPr>
         <w:pStyle w:val="Heading3"/>
       </w:pPr>
-      <w:bookmarkStart w:id="39" w:name="_Toc374109982"/>
-      <w:bookmarkStart w:id="40" w:name="_Toc371084122"/>
+      <w:bookmarkStart w:id="39" w:name="_Toc371084122"/>
+      <w:bookmarkStart w:id="40" w:name="_Toc374347835"/>
       <w:r>
         <w:t xml:space="preserve">Using the </w:t>
       </w:r>
@@ -8340,11 +8373,11 @@
       <w:r>
         <w:t>Option</w:t>
       </w:r>
+      <w:bookmarkEnd w:id="40"/>
+      <w:r>
+        <w:t xml:space="preserve"> </w:t>
+      </w:r>
       <w:bookmarkEnd w:id="39"/>
-      <w:r>
-        <w:t xml:space="preserve"> </w:t>
-      </w:r>
-      <w:bookmarkEnd w:id="40"/>
     </w:p>
     <w:p>
       <w:pPr>
@@ -8454,8 +8487,8 @@
       <w:pPr>
         <w:pStyle w:val="Heading3"/>
       </w:pPr>
-      <w:bookmarkStart w:id="41" w:name="_Toc374109983"/>
-      <w:bookmarkStart w:id="42" w:name="_Toc371084123"/>
+      <w:bookmarkStart w:id="41" w:name="_Toc371084123"/>
+      <w:bookmarkStart w:id="42" w:name="_Toc374347836"/>
       <w:r>
         <w:t xml:space="preserve">Using the </w:t>
       </w:r>
@@ -8468,11 +8501,11 @@
       <w:r>
         <w:t>Option</w:t>
       </w:r>
+      <w:bookmarkEnd w:id="42"/>
+      <w:r>
+        <w:t xml:space="preserve"> </w:t>
+      </w:r>
       <w:bookmarkEnd w:id="41"/>
-      <w:r>
-        <w:t xml:space="preserve"> </w:t>
-      </w:r>
-      <w:bookmarkEnd w:id="42"/>
     </w:p>
     <w:p>
       <w:pPr>
@@ -8588,7 +8621,7 @@
         <w:pStyle w:val="Heading3"/>
       </w:pPr>
       <w:bookmarkStart w:id="43" w:name="_Toc371084124"/>
-      <w:bookmarkStart w:id="44" w:name="_Toc374109984"/>
+      <w:bookmarkStart w:id="44" w:name="_Toc374347837"/>
       <w:r>
         <w:t xml:space="preserve">Using the </w:t>
       </w:r>
@@ -9052,7 +9085,7 @@
         <w:pStyle w:val="Heading3"/>
       </w:pPr>
       <w:bookmarkStart w:id="45" w:name="_Toc371084125"/>
-      <w:bookmarkStart w:id="46" w:name="_Toc374109985"/>
+      <w:bookmarkStart w:id="46" w:name="_Toc374347838"/>
       <w:r>
         <w:t xml:space="preserve">Working with </w:t>
       </w:r>
@@ -9541,7 +9574,7 @@
       <w:pPr>
         <w:pStyle w:val="Heading2"/>
       </w:pPr>
-      <w:bookmarkStart w:id="48" w:name="_Toc374109986"/>
+      <w:bookmarkStart w:id="48" w:name="_Toc374347839"/>
       <w:r>
         <w:lastRenderedPageBreak/>
         <w:t xml:space="preserve">Working with </w:t>
@@ -9620,7 +9653,7 @@
         <w:pStyle w:val="Heading3"/>
       </w:pPr>
       <w:bookmarkStart w:id="50" w:name="_Toc371084133"/>
-      <w:bookmarkStart w:id="51" w:name="_Toc374109987"/>
+      <w:bookmarkStart w:id="51" w:name="_Toc374347840"/>
       <w:r>
         <w:t xml:space="preserve">Using the </w:t>
       </w:r>
@@ -9706,8 +9739,8 @@
       <w:pPr>
         <w:pStyle w:val="Heading3"/>
       </w:pPr>
-      <w:bookmarkStart w:id="52" w:name="_Toc374109988"/>
-      <w:bookmarkStart w:id="53" w:name="_Toc371084134"/>
+      <w:bookmarkStart w:id="52" w:name="_Toc371084134"/>
+      <w:bookmarkStart w:id="53" w:name="_Toc374347841"/>
       <w:r>
         <w:t xml:space="preserve">Using the </w:t>
       </w:r>
@@ -9720,11 +9753,11 @@
       <w:r>
         <w:t>Option</w:t>
       </w:r>
+      <w:bookmarkEnd w:id="53"/>
+      <w:r>
+        <w:t xml:space="preserve"> </w:t>
+      </w:r>
       <w:bookmarkEnd w:id="52"/>
-      <w:r>
-        <w:t xml:space="preserve"> </w:t>
-      </w:r>
-      <w:bookmarkEnd w:id="53"/>
     </w:p>
     <w:p>
       <w:r>
@@ -9812,7 +9845,7 @@
         <w:pStyle w:val="Heading3"/>
       </w:pPr>
       <w:bookmarkStart w:id="54" w:name="_Toc371084135"/>
-      <w:bookmarkStart w:id="55" w:name="_Toc374109989"/>
+      <w:bookmarkStart w:id="55" w:name="_Toc374347842"/>
       <w:r>
         <w:t xml:space="preserve">Using the </w:t>
       </w:r>
@@ -10607,7 +10640,7 @@
         <w:pStyle w:val="Heading3"/>
       </w:pPr>
       <w:bookmarkStart w:id="57" w:name="_Toc371084136"/>
-      <w:bookmarkStart w:id="58" w:name="_Toc374109990"/>
+      <w:bookmarkStart w:id="58" w:name="_Toc374347843"/>
       <w:r>
         <w:t xml:space="preserve">Working with </w:t>
       </w:r>
@@ -11119,7 +11152,7 @@
       <w:pPr>
         <w:pStyle w:val="Heading2"/>
       </w:pPr>
-      <w:bookmarkStart w:id="60" w:name="_Toc374109991"/>
+      <w:bookmarkStart w:id="60" w:name="_Toc374347844"/>
       <w:r>
         <w:t>Notes</w:t>
       </w:r>
@@ -11131,7 +11164,7 @@
       <w:pPr>
         <w:pStyle w:val="Heading3"/>
       </w:pPr>
-      <w:bookmarkStart w:id="61" w:name="_Toc374109992"/>
+      <w:bookmarkStart w:id="61" w:name="_Toc374347845"/>
       <w:r>
         <w:t>Known Problems</w:t>
       </w:r>
@@ -11239,19 +11272,19 @@
       <w:pPr>
         <w:pStyle w:val="Heading3"/>
       </w:pPr>
-      <w:bookmarkStart w:id="62" w:name="_Toc374109993"/>
-      <w:bookmarkStart w:id="63" w:name="_Toc371085302"/>
+      <w:bookmarkStart w:id="62" w:name="_Toc371085302"/>
+      <w:bookmarkStart w:id="63" w:name="_Toc374347846"/>
       <w:r>
         <w:t xml:space="preserve">Tested Data </w:t>
       </w:r>
       <w:r>
         <w:t>Products</w:t>
       </w:r>
+      <w:bookmarkEnd w:id="63"/>
+      <w:r>
+        <w:t xml:space="preserve"> </w:t>
+      </w:r>
       <w:bookmarkEnd w:id="62"/>
-      <w:r>
-        <w:t xml:space="preserve"> </w:t>
-      </w:r>
-      <w:bookmarkEnd w:id="63"/>
     </w:p>
     <w:p>
       <w:r>
@@ -11354,7 +11387,7 @@
       <w:pPr>
         <w:pStyle w:val="Heading3"/>
       </w:pPr>
-      <w:bookmarkStart w:id="64" w:name="_Toc374109994"/>
+      <w:bookmarkStart w:id="64" w:name="_Toc374347847"/>
       <w:r>
         <w:t>Program Limitations</w:t>
       </w:r>
@@ -11372,7 +11405,7 @@
       <w:pPr>
         <w:pStyle w:val="Heading4"/>
       </w:pPr>
-      <w:bookmarkStart w:id="65" w:name="_Toc374109995"/>
+      <w:bookmarkStart w:id="65" w:name="_Toc374347848"/>
       <w:r>
         <w:t>Invisible HDF5 Objects Are Not Augmented</w:t>
       </w:r>
@@ -11390,7 +11423,7 @@
       <w:pPr>
         <w:pStyle w:val="Heading4"/>
       </w:pPr>
-      <w:bookmarkStart w:id="66" w:name="_Toc374109996"/>
+      <w:bookmarkStart w:id="66" w:name="_Toc374347849"/>
       <w:r>
         <w:lastRenderedPageBreak/>
         <w:t>Object Names</w:t>
@@ -11415,7 +11448,7 @@
       <w:pPr>
         <w:pStyle w:val="Heading4"/>
       </w:pPr>
-      <w:bookmarkStart w:id="67" w:name="_Toc374109997"/>
+      <w:bookmarkStart w:id="67" w:name="_Toc374347850"/>
       <w:r>
         <w:t>HDF-EOS5 Swath Dimension Maps Are Not Supported</w:t>
       </w:r>
@@ -11461,7 +11494,7 @@
       <w:pPr>
         <w:pStyle w:val="Heading2"/>
       </w:pPr>
-      <w:bookmarkStart w:id="68" w:name="_Toc374109998"/>
+      <w:bookmarkStart w:id="68" w:name="_Toc374347851"/>
       <w:r>
         <w:t>Testi</w:t>
       </w:r>
@@ -11487,7 +11520,7 @@
       <w:pPr>
         <w:pStyle w:val="Heading3"/>
       </w:pPr>
-      <w:bookmarkStart w:id="70" w:name="_Toc374109999"/>
+      <w:bookmarkStart w:id="70" w:name="_Toc374347852"/>
       <w:r>
         <w:t>Test with Fake Files</w:t>
       </w:r>
@@ -11608,7 +11641,7 @@
       <w:pPr>
         <w:pStyle w:val="Heading3"/>
       </w:pPr>
-      <w:bookmarkStart w:id="71" w:name="_Toc374110000"/>
+      <w:bookmarkStart w:id="71" w:name="_Toc374347853"/>
       <w:r>
         <w:t>Batch Test for NASA Files (Optional)</w:t>
       </w:r>
@@ -11986,7 +12019,7 @@
       <w:pPr>
         <w:pStyle w:val="Heading1"/>
       </w:pPr>
-      <w:bookmarkStart w:id="72" w:name="_Toc374110001"/>
+      <w:bookmarkStart w:id="72" w:name="_Toc374347854"/>
       <w:r>
         <w:lastRenderedPageBreak/>
         <w:t>Validating Augme</w:t>
@@ -12088,7 +12121,7 @@
       <w:pPr>
         <w:pStyle w:val="Heading2"/>
       </w:pPr>
-      <w:bookmarkStart w:id="74" w:name="_Toc374110002"/>
+      <w:bookmarkStart w:id="74" w:name="_Toc374347855"/>
       <w:r>
         <w:t>check_c</w:t>
       </w:r>
@@ -12102,7 +12135,7 @@
       <w:pPr>
         <w:pStyle w:val="Heading3"/>
       </w:pPr>
-      <w:bookmarkStart w:id="75" w:name="_Toc374110003"/>
+      <w:bookmarkStart w:id="75" w:name="_Toc374347856"/>
       <w:r>
         <w:t>Description</w:t>
       </w:r>
@@ -12271,7 +12304,7 @@
       <w:pPr>
         <w:pStyle w:val="Heading3"/>
       </w:pPr>
-      <w:bookmarkStart w:id="76" w:name="_Toc374110004"/>
+      <w:bookmarkStart w:id="76" w:name="_Toc374347857"/>
       <w:r>
         <w:lastRenderedPageBreak/>
         <w:t>Usage</w:t>
@@ -12289,7 +12322,7 @@
       <w:pPr>
         <w:pStyle w:val="Heading4"/>
       </w:pPr>
-      <w:bookmarkStart w:id="77" w:name="_Toc374110005"/>
+      <w:bookmarkStart w:id="77" w:name="_Toc374347858"/>
       <w:r>
         <w:t>Swath</w:t>
       </w:r>
@@ -12303,7 +12336,7 @@
       <w:pPr>
         <w:pStyle w:val="Heading5"/>
       </w:pPr>
-      <w:bookmarkStart w:id="78" w:name="_Toc374110006"/>
+      <w:bookmarkStart w:id="78" w:name="_Toc374347859"/>
       <w:r>
         <w:t>A Special Ex</w:t>
       </w:r>
@@ -12563,7 +12596,7 @@
       <w:pPr>
         <w:pStyle w:val="Heading5"/>
       </w:pPr>
-      <w:bookmarkStart w:id="80" w:name="_Toc374110007"/>
+      <w:bookmarkStart w:id="80" w:name="_Toc374347860"/>
       <w:r>
         <w:t>A General Example</w:t>
       </w:r>
@@ -12781,7 +12814,7 @@
       <w:pPr>
         <w:pStyle w:val="Heading4"/>
       </w:pPr>
-      <w:bookmarkStart w:id="81" w:name="_Toc374110008"/>
+      <w:bookmarkStart w:id="81" w:name="_Toc374347861"/>
       <w:r>
         <w:t>Grid</w:t>
       </w:r>
@@ -12908,7 +12941,7 @@
       <w:pPr>
         <w:pStyle w:val="Heading4"/>
       </w:pPr>
-      <w:bookmarkStart w:id="82" w:name="_Toc374110009"/>
+      <w:bookmarkStart w:id="82" w:name="_Toc374347862"/>
       <w:r>
         <w:t>Zonal Average</w:t>
       </w:r>
@@ -13041,7 +13074,7 @@
       <w:pPr>
         <w:pStyle w:val="Heading2"/>
       </w:pPr>
-      <w:bookmarkStart w:id="83" w:name="_Toc374110010"/>
+      <w:bookmarkStart w:id="83" w:name="_Toc374347863"/>
       <w:proofErr w:type="gramStart"/>
       <w:r>
         <w:t>check_f</w:t>
@@ -13232,7 +13265,7 @@
       <w:pPr>
         <w:pStyle w:val="Heading2"/>
       </w:pPr>
-      <w:bookmarkStart w:id="84" w:name="_Toc374110011"/>
+      <w:bookmarkStart w:id="84" w:name="_Toc374347864"/>
       <w:r>
         <w:t xml:space="preserve">Limitations and </w:t>
       </w:r>
@@ -13250,7 +13283,7 @@
       <w:pPr>
         <w:pStyle w:val="Heading3"/>
       </w:pPr>
-      <w:bookmarkStart w:id="85" w:name="_Toc374110012"/>
+      <w:bookmarkStart w:id="85" w:name="_Toc374347865"/>
       <w:r>
         <w:t xml:space="preserve">Data </w:t>
       </w:r>
@@ -13310,7 +13343,7 @@
       <w:pPr>
         <w:pStyle w:val="Heading3"/>
       </w:pPr>
-      <w:bookmarkStart w:id="86" w:name="_Toc374110013"/>
+      <w:bookmarkStart w:id="86" w:name="_Toc374347866"/>
       <w:r>
         <w:t xml:space="preserve">Data </w:t>
       </w:r>
@@ -13331,7 +13364,7 @@
       <w:pPr>
         <w:pStyle w:val="Heading3"/>
       </w:pPr>
-      <w:bookmarkStart w:id="87" w:name="_Toc374110014"/>
+      <w:bookmarkStart w:id="87" w:name="_Toc374347867"/>
       <w:r>
         <w:t xml:space="preserve">Pure </w:t>
       </w:r>
@@ -13388,7 +13421,7 @@
       <w:pPr>
         <w:pStyle w:val="Heading1"/>
       </w:pPr>
-      <w:bookmarkStart w:id="88" w:name="_Toc374110015"/>
+      <w:bookmarkStart w:id="88" w:name="_Toc374347868"/>
       <w:r>
         <w:lastRenderedPageBreak/>
         <w:t>Other Resources</w:t>
@@ -13569,7 +13602,7 @@
               <w:rPr>
                 <w:noProof/>
               </w:rPr>
-              <w:t>35</w:t>
+              <w:t>9</w:t>
             </w:r>
             <w:r>
               <w:rPr>
@@ -13580,14 +13613,27 @@
             <w:r>
               <w:t xml:space="preserve"> of </w:t>
             </w:r>
-            <w:fldSimple w:instr=" NUMPAGES  ">
-              <w:r>
-                <w:rPr>
-                  <w:noProof/>
-                </w:rPr>
-                <w:t>35</w:t>
-              </w:r>
-            </w:fldSimple>
+            <w:r>
+              <w:fldChar w:fldCharType="begin"/>
+            </w:r>
+            <w:r>
+              <w:instrText xml:space="preserve"> NUMPAGES  </w:instrText>
+            </w:r>
+            <w:r>
+              <w:fldChar w:fldCharType="separate"/>
+            </w:r>
+            <w:r>
+              <w:rPr>
+                <w:noProof/>
+              </w:rPr>
+              <w:t>35</w:t>
+            </w:r>
+            <w:r>
+              <w:rPr>
+                <w:noProof/>
+              </w:rPr>
+              <w:fldChar w:fldCharType="end"/>
+            </w:r>
           </w:p>
         </w:sdtContent>
       </w:sdt>
@@ -13637,28 +13683,54 @@
     <w:pPr>
       <w:pStyle w:val="Header"/>
     </w:pPr>
-    <w:fldSimple w:instr=" STYLEREF  Title  \* MERGEFORMAT ">
-      <w:r>
-        <w:rPr>
-          <w:noProof/>
-        </w:rPr>
-        <w:t>The HDF-EOS5 Augmentation Tool User’s Guide</w:t>
-      </w:r>
-    </w:fldSimple>
+    <w:r>
+      <w:fldChar w:fldCharType="begin"/>
+    </w:r>
+    <w:r>
+      <w:instrText xml:space="preserve"> STYLEREF  Title  \* MERGEFORMAT </w:instrText>
+    </w:r>
+    <w:r>
+      <w:fldChar w:fldCharType="separate"/>
+    </w:r>
+    <w:r>
+      <w:rPr>
+        <w:noProof/>
+      </w:rPr>
+      <w:t>The HDF-EOS5 Augmentation Tool User’s Guide</w:t>
+    </w:r>
+    <w:r>
+      <w:rPr>
+        <w:noProof/>
+      </w:rPr>
+      <w:fldChar w:fldCharType="end"/>
+    </w:r>
     <w:r>
       <w:tab/>
     </w:r>
     <w:r>
       <w:tab/>
     </w:r>
-    <w:fldSimple w:instr=" STYLEREF  Contents  \* MERGEFORMAT ">
-      <w:r>
-        <w:rPr>
-          <w:noProof/>
-        </w:rPr>
-        <w:t>Contents</w:t>
-      </w:r>
-    </w:fldSimple>
+    <w:r>
+      <w:fldChar w:fldCharType="begin"/>
+    </w:r>
+    <w:r>
+      <w:instrText xml:space="preserve"> STYLEREF  Contents  \* MERGEFORMAT </w:instrText>
+    </w:r>
+    <w:r>
+      <w:fldChar w:fldCharType="separate"/>
+    </w:r>
+    <w:r>
+      <w:rPr>
+        <w:noProof/>
+      </w:rPr>
+      <w:t>Contents</w:t>
+    </w:r>
+    <w:r>
+      <w:rPr>
+        <w:noProof/>
+      </w:rPr>
+      <w:fldChar w:fldCharType="end"/>
+    </w:r>
   </w:p>
 </w:hdr>
 </file>
@@ -13674,14 +13746,27 @@
         <w:tab w:val="left" w:pos="6760"/>
       </w:tabs>
     </w:pPr>
-    <w:fldSimple w:instr=" STYLEREF  Title  \* MERGEFORMAT ">
-      <w:r>
-        <w:rPr>
-          <w:noProof/>
-        </w:rPr>
-        <w:t>The HDF-EOS5 Augmentation Tool User’s Guide</w:t>
-      </w:r>
-    </w:fldSimple>
+    <w:r>
+      <w:fldChar w:fldCharType="begin"/>
+    </w:r>
+    <w:r>
+      <w:instrText xml:space="preserve"> STYLEREF  Title  \* MERGEFORMAT </w:instrText>
+    </w:r>
+    <w:r>
+      <w:fldChar w:fldCharType="separate"/>
+    </w:r>
+    <w:r>
+      <w:rPr>
+        <w:noProof/>
+      </w:rPr>
+      <w:t>The HDF-EOS5 Augmentation Tool User’s Guide</w:t>
+    </w:r>
+    <w:r>
+      <w:rPr>
+        <w:noProof/>
+      </w:rPr>
+      <w:fldChar w:fldCharType="end"/>
+    </w:r>
     <w:r>
       <w:rPr>
         <w:noProof/>
@@ -13762,28 +13847,54 @@
     <w:pPr>
       <w:pStyle w:val="Header"/>
     </w:pPr>
-    <w:fldSimple w:instr=" STYLEREF  Title  \* MERGEFORMAT ">
-      <w:r>
-        <w:rPr>
-          <w:noProof/>
-        </w:rPr>
-        <w:t>The HDF-EOS5 Augmentation Tool User’s Guide</w:t>
-      </w:r>
-    </w:fldSimple>
+    <w:r>
+      <w:fldChar w:fldCharType="begin"/>
+    </w:r>
+    <w:r>
+      <w:instrText xml:space="preserve"> STYLEREF  Title  \* MERGEFORMAT </w:instrText>
+    </w:r>
+    <w:r>
+      <w:fldChar w:fldCharType="separate"/>
+    </w:r>
+    <w:r>
+      <w:rPr>
+        <w:noProof/>
+      </w:rPr>
+      <w:t>The HDF-EOS5 Augmentation Tool User’s Guide</w:t>
+    </w:r>
+    <w:r>
+      <w:rPr>
+        <w:noProof/>
+      </w:rPr>
+      <w:fldChar w:fldCharType="end"/>
+    </w:r>
     <w:r>
       <w:tab/>
     </w:r>
     <w:r>
       <w:tab/>
     </w:r>
-    <w:fldSimple w:instr=" STYLEREF  &quot;Heading 1&quot;  \* MERGEFORMAT ">
-      <w:r>
-        <w:rPr>
-          <w:noProof/>
-        </w:rPr>
-        <w:t>Other Resources</w:t>
-      </w:r>
-    </w:fldSimple>
+    <w:r>
+      <w:fldChar w:fldCharType="begin"/>
+    </w:r>
+    <w:r>
+      <w:instrText xml:space="preserve"> STYLEREF  "Heading 1"  \* MERGEFORMAT </w:instrText>
+    </w:r>
+    <w:r>
+      <w:fldChar w:fldCharType="separate"/>
+    </w:r>
+    <w:r>
+      <w:rPr>
+        <w:noProof/>
+      </w:rPr>
+      <w:t>Installation</w:t>
+    </w:r>
+    <w:r>
+      <w:rPr>
+        <w:noProof/>
+      </w:rPr>
+      <w:fldChar w:fldCharType="end"/>
+    </w:r>
   </w:p>
 </w:hdr>
 </file>
@@ -22030,7 +22141,7 @@
 </file>
 
 <file path=customXml/itemProps1.xml><?xml version="1.0" encoding="utf-8"?>
-<ds:datastoreItem xmlns:ds="http://schemas.openxmlformats.org/officeDocument/2006/customXml" ds:itemID="{19B662FF-546C-41D2-A824-15A0281CA953}">
+<ds:datastoreItem xmlns:ds="http://schemas.openxmlformats.org/officeDocument/2006/customXml" ds:itemID="{DE30078D-FA53-446A-834A-7533C6717780}">
   <ds:schemaRefs>
     <ds:schemaRef ds:uri="http://schemas.openxmlformats.org/officeDocument/2006/bibliography"/>
   </ds:schemaRefs>

</xml_diff>

<commit_message>
PDF produced using Save As rather than printing. Bookmarks and cross references work now.
Former-commit-id: 18f3db7311450fb31f3d54760ef376c180566b4e
</commit_message>
<xml_diff>
--- a/projects/ESDIS/HdfEos5AugToolUsersGuide.v2.4.docx
+++ b/projects/ESDIS/HdfEos5AugToolUsersGuide.v2.4.docx
@@ -6,6 +6,8 @@
       <w:pPr>
         <w:pStyle w:val="Title"/>
       </w:pPr>
+      <w:bookmarkStart w:id="0" w:name="_GoBack"/>
+      <w:bookmarkEnd w:id="0"/>
       <w:r>
         <w:t xml:space="preserve">The </w:t>
       </w:r>
@@ -243,8 +245,6 @@
         </w:rPr>
         <w:fldChar w:fldCharType="separate"/>
       </w:r>
-      <w:bookmarkStart w:id="0" w:name="_GoBack"/>
-      <w:bookmarkEnd w:id="0"/>
       <w:r>
         <w:t>1. How the Augmentation Process Works</w:t>
       </w:r>
@@ -6997,13 +6997,7 @@
               <w:rPr>
                 <w:noProof/>
               </w:rPr>
-              <w:t>1</w:t>
-            </w:r>
-            <w:r>
-              <w:rPr>
-                <w:noProof/>
-              </w:rPr>
-              <w:t>6</w:t>
+              <w:t>16</w:t>
             </w:r>
             <w:r>
               <w:fldChar w:fldCharType="end"/>
@@ -8359,8 +8353,8 @@
       <w:pPr>
         <w:pStyle w:val="Heading3"/>
       </w:pPr>
-      <w:bookmarkStart w:id="39" w:name="_Toc371084122"/>
-      <w:bookmarkStart w:id="40" w:name="_Toc374347835"/>
+      <w:bookmarkStart w:id="39" w:name="_Toc374347835"/>
+      <w:bookmarkStart w:id="40" w:name="_Toc371084122"/>
       <w:r>
         <w:t xml:space="preserve">Using the </w:t>
       </w:r>
@@ -8373,11 +8367,11 @@
       <w:r>
         <w:t>Option</w:t>
       </w:r>
+      <w:bookmarkEnd w:id="39"/>
+      <w:r>
+        <w:t xml:space="preserve"> </w:t>
+      </w:r>
       <w:bookmarkEnd w:id="40"/>
-      <w:r>
-        <w:t xml:space="preserve"> </w:t>
-      </w:r>
-      <w:bookmarkEnd w:id="39"/>
     </w:p>
     <w:p>
       <w:pPr>
@@ -8487,8 +8481,8 @@
       <w:pPr>
         <w:pStyle w:val="Heading3"/>
       </w:pPr>
-      <w:bookmarkStart w:id="41" w:name="_Toc371084123"/>
-      <w:bookmarkStart w:id="42" w:name="_Toc374347836"/>
+      <w:bookmarkStart w:id="41" w:name="_Toc374347836"/>
+      <w:bookmarkStart w:id="42" w:name="_Toc371084123"/>
       <w:r>
         <w:t xml:space="preserve">Using the </w:t>
       </w:r>
@@ -8501,11 +8495,11 @@
       <w:r>
         <w:t>Option</w:t>
       </w:r>
+      <w:bookmarkEnd w:id="41"/>
+      <w:r>
+        <w:t xml:space="preserve"> </w:t>
+      </w:r>
       <w:bookmarkEnd w:id="42"/>
-      <w:r>
-        <w:t xml:space="preserve"> </w:t>
-      </w:r>
-      <w:bookmarkEnd w:id="41"/>
     </w:p>
     <w:p>
       <w:pPr>
@@ -9739,8 +9733,8 @@
       <w:pPr>
         <w:pStyle w:val="Heading3"/>
       </w:pPr>
-      <w:bookmarkStart w:id="52" w:name="_Toc371084134"/>
-      <w:bookmarkStart w:id="53" w:name="_Toc374347841"/>
+      <w:bookmarkStart w:id="52" w:name="_Toc374347841"/>
+      <w:bookmarkStart w:id="53" w:name="_Toc371084134"/>
       <w:r>
         <w:t xml:space="preserve">Using the </w:t>
       </w:r>
@@ -9753,11 +9747,11 @@
       <w:r>
         <w:t>Option</w:t>
       </w:r>
+      <w:bookmarkEnd w:id="52"/>
+      <w:r>
+        <w:t xml:space="preserve"> </w:t>
+      </w:r>
       <w:bookmarkEnd w:id="53"/>
-      <w:r>
-        <w:t xml:space="preserve"> </w:t>
-      </w:r>
-      <w:bookmarkEnd w:id="52"/>
     </w:p>
     <w:p>
       <w:r>
@@ -11272,19 +11266,19 @@
       <w:pPr>
         <w:pStyle w:val="Heading3"/>
       </w:pPr>
-      <w:bookmarkStart w:id="62" w:name="_Toc371085302"/>
-      <w:bookmarkStart w:id="63" w:name="_Toc374347846"/>
+      <w:bookmarkStart w:id="62" w:name="_Toc374347846"/>
+      <w:bookmarkStart w:id="63" w:name="_Toc371085302"/>
       <w:r>
         <w:t xml:space="preserve">Tested Data </w:t>
       </w:r>
       <w:r>
         <w:t>Products</w:t>
       </w:r>
+      <w:bookmarkEnd w:id="62"/>
+      <w:r>
+        <w:t xml:space="preserve"> </w:t>
+      </w:r>
       <w:bookmarkEnd w:id="63"/>
-      <w:r>
-        <w:t xml:space="preserve"> </w:t>
-      </w:r>
-      <w:bookmarkEnd w:id="62"/>
     </w:p>
     <w:p>
       <w:r>
@@ -13543,7 +13537,7 @@
                 <w:noProof/>
               </w:rPr>
               <w:drawing>
-                <wp:anchor distT="0" distB="0" distL="0" distR="0" simplePos="0" relativeHeight="251658240" behindDoc="0" locked="0" layoutInCell="1" allowOverlap="1" wp14:anchorId="05DA14E6" wp14:editId="1A607CAC">
+                <wp:anchor distT="0" distB="0" distL="0" distR="0" simplePos="0" relativeHeight="251658240" behindDoc="0" locked="0" layoutInCell="1" allowOverlap="1" wp14:anchorId="7B3E369B" wp14:editId="1CC1D956">
                   <wp:simplePos x="0" y="0"/>
                   <wp:positionH relativeFrom="leftMargin">
                     <wp:posOffset>930910</wp:posOffset>
@@ -13602,7 +13596,7 @@
               <w:rPr>
                 <w:noProof/>
               </w:rPr>
-              <w:t>9</w:t>
+              <w:t>35</w:t>
             </w:r>
             <w:r>
               <w:rPr>
@@ -13613,27 +13607,14 @@
             <w:r>
               <w:t xml:space="preserve"> of </w:t>
             </w:r>
-            <w:r>
-              <w:fldChar w:fldCharType="begin"/>
-            </w:r>
-            <w:r>
-              <w:instrText xml:space="preserve"> NUMPAGES  </w:instrText>
-            </w:r>
-            <w:r>
-              <w:fldChar w:fldCharType="separate"/>
-            </w:r>
-            <w:r>
-              <w:rPr>
-                <w:noProof/>
-              </w:rPr>
-              <w:t>35</w:t>
-            </w:r>
-            <w:r>
-              <w:rPr>
-                <w:noProof/>
-              </w:rPr>
-              <w:fldChar w:fldCharType="end"/>
-            </w:r>
+            <w:fldSimple w:instr=" NUMPAGES  ">
+              <w:r>
+                <w:rPr>
+                  <w:noProof/>
+                </w:rPr>
+                <w:t>35</w:t>
+              </w:r>
+            </w:fldSimple>
           </w:p>
         </w:sdtContent>
       </w:sdt>
@@ -13683,54 +13664,28 @@
     <w:pPr>
       <w:pStyle w:val="Header"/>
     </w:pPr>
-    <w:r>
-      <w:fldChar w:fldCharType="begin"/>
-    </w:r>
-    <w:r>
-      <w:instrText xml:space="preserve"> STYLEREF  Title  \* MERGEFORMAT </w:instrText>
-    </w:r>
-    <w:r>
-      <w:fldChar w:fldCharType="separate"/>
-    </w:r>
-    <w:r>
-      <w:rPr>
-        <w:noProof/>
-      </w:rPr>
-      <w:t>The HDF-EOS5 Augmentation Tool User’s Guide</w:t>
-    </w:r>
-    <w:r>
-      <w:rPr>
-        <w:noProof/>
-      </w:rPr>
-      <w:fldChar w:fldCharType="end"/>
-    </w:r>
+    <w:fldSimple w:instr=" STYLEREF  Title  \* MERGEFORMAT ">
+      <w:r>
+        <w:rPr>
+          <w:noProof/>
+        </w:rPr>
+        <w:t>The HDF-EOS5 Augmentation Tool User’s Guide</w:t>
+      </w:r>
+    </w:fldSimple>
     <w:r>
       <w:tab/>
     </w:r>
     <w:r>
       <w:tab/>
     </w:r>
-    <w:r>
-      <w:fldChar w:fldCharType="begin"/>
-    </w:r>
-    <w:r>
-      <w:instrText xml:space="preserve"> STYLEREF  Contents  \* MERGEFORMAT </w:instrText>
-    </w:r>
-    <w:r>
-      <w:fldChar w:fldCharType="separate"/>
-    </w:r>
-    <w:r>
-      <w:rPr>
-        <w:noProof/>
-      </w:rPr>
-      <w:t>Contents</w:t>
-    </w:r>
-    <w:r>
-      <w:rPr>
-        <w:noProof/>
-      </w:rPr>
-      <w:fldChar w:fldCharType="end"/>
-    </w:r>
+    <w:fldSimple w:instr=" STYLEREF  Contents  \* MERGEFORMAT ">
+      <w:r>
+        <w:rPr>
+          <w:noProof/>
+        </w:rPr>
+        <w:t>Contents</w:t>
+      </w:r>
+    </w:fldSimple>
   </w:p>
 </w:hdr>
 </file>
@@ -13746,27 +13701,14 @@
         <w:tab w:val="left" w:pos="6760"/>
       </w:tabs>
     </w:pPr>
-    <w:r>
-      <w:fldChar w:fldCharType="begin"/>
-    </w:r>
-    <w:r>
-      <w:instrText xml:space="preserve"> STYLEREF  Title  \* MERGEFORMAT </w:instrText>
-    </w:r>
-    <w:r>
-      <w:fldChar w:fldCharType="separate"/>
-    </w:r>
-    <w:r>
-      <w:rPr>
-        <w:noProof/>
-      </w:rPr>
-      <w:t>The HDF-EOS5 Augmentation Tool User’s Guide</w:t>
-    </w:r>
-    <w:r>
-      <w:rPr>
-        <w:noProof/>
-      </w:rPr>
-      <w:fldChar w:fldCharType="end"/>
-    </w:r>
+    <w:fldSimple w:instr=" STYLEREF  Title  \* MERGEFORMAT ">
+      <w:r>
+        <w:rPr>
+          <w:noProof/>
+        </w:rPr>
+        <w:t>The HDF-EOS5 Augmentation Tool User’s Guide</w:t>
+      </w:r>
+    </w:fldSimple>
     <w:r>
       <w:rPr>
         <w:noProof/>
@@ -13847,54 +13789,28 @@
     <w:pPr>
       <w:pStyle w:val="Header"/>
     </w:pPr>
-    <w:r>
-      <w:fldChar w:fldCharType="begin"/>
-    </w:r>
-    <w:r>
-      <w:instrText xml:space="preserve"> STYLEREF  Title  \* MERGEFORMAT </w:instrText>
-    </w:r>
-    <w:r>
-      <w:fldChar w:fldCharType="separate"/>
-    </w:r>
-    <w:r>
-      <w:rPr>
-        <w:noProof/>
-      </w:rPr>
-      <w:t>The HDF-EOS5 Augmentation Tool User’s Guide</w:t>
-    </w:r>
-    <w:r>
-      <w:rPr>
-        <w:noProof/>
-      </w:rPr>
-      <w:fldChar w:fldCharType="end"/>
-    </w:r>
+    <w:fldSimple w:instr=" STYLEREF  Title  \* MERGEFORMAT ">
+      <w:r>
+        <w:rPr>
+          <w:noProof/>
+        </w:rPr>
+        <w:t>The HDF-EOS5 Augmentation Tool User’s Guide</w:t>
+      </w:r>
+    </w:fldSimple>
     <w:r>
       <w:tab/>
     </w:r>
     <w:r>
       <w:tab/>
     </w:r>
-    <w:r>
-      <w:fldChar w:fldCharType="begin"/>
-    </w:r>
-    <w:r>
-      <w:instrText xml:space="preserve"> STYLEREF  "Heading 1"  \* MERGEFORMAT </w:instrText>
-    </w:r>
-    <w:r>
-      <w:fldChar w:fldCharType="separate"/>
-    </w:r>
-    <w:r>
-      <w:rPr>
-        <w:noProof/>
-      </w:rPr>
-      <w:t>Installation</w:t>
-    </w:r>
-    <w:r>
-      <w:rPr>
-        <w:noProof/>
-      </w:rPr>
-      <w:fldChar w:fldCharType="end"/>
-    </w:r>
+    <w:fldSimple w:instr=" STYLEREF  &quot;Heading 1&quot;  \* MERGEFORMAT ">
+      <w:r>
+        <w:rPr>
+          <w:noProof/>
+        </w:rPr>
+        <w:t>Other Resources</w:t>
+      </w:r>
+    </w:fldSimple>
   </w:p>
 </w:hdr>
 </file>
@@ -22141,7 +22057,7 @@
 </file>
 
 <file path=customXml/itemProps1.xml><?xml version="1.0" encoding="utf-8"?>
-<ds:datastoreItem xmlns:ds="http://schemas.openxmlformats.org/officeDocument/2006/customXml" ds:itemID="{DE30078D-FA53-446A-834A-7533C6717780}">
+<ds:datastoreItem xmlns:ds="http://schemas.openxmlformats.org/officeDocument/2006/customXml" ds:itemID="{37993916-1540-4E12-B129-E103B907E269}">
   <ds:schemaRefs>
     <ds:schemaRef ds:uri="http://schemas.openxmlformats.org/officeDocument/2006/bibliography"/>
   </ds:schemaRefs>

</xml_diff>